<commit_message>
added the architecture to the submission file and made pdf
</commit_message>
<xml_diff>
--- a/phase2/Use Cases-phase2.docx
+++ b/phase2/Use Cases-phase2.docx
@@ -198,7 +198,6 @@
           <w:lang w:val="en-US"/>
         </w:rPr>
       </w:pPr>
-      <w:commentRangeStart w:id="0"/>
       <w:r>
         <w:rPr>
           <w:rFonts w:ascii="Times New Roman" w:hAnsi="Times New Roman" w:cs="Times New Roman"/>
@@ -207,13 +206,6 @@
           <w:lang w:val="en-US"/>
         </w:rPr>
         <w:t>Calculating the Fastest and Shortest Taxi Route</w:t>
-      </w:r>
-      <w:commentRangeEnd w:id="0"/>
-      <w:r>
-        <w:rPr>
-          <w:rStyle w:val="CommentReference"/>
-        </w:rPr>
-        <w:commentReference w:id="0"/>
       </w:r>
     </w:p>
     <w:p>
@@ -943,6 +935,104 @@
           <w:lang w:val="en-US"/>
         </w:rPr>
         <w:t>).</w:t>
+      </w:r>
+    </w:p>
+    <w:p>
+      <w:pPr>
+        <w:rPr>
+          <w:rFonts w:ascii="Times New Roman" w:hAnsi="Times New Roman" w:cs="Times New Roman"/>
+          <w:sz w:val="24"/>
+          <w:szCs w:val="24"/>
+          <w:lang w:val="en-US"/>
+        </w:rPr>
+      </w:pPr>
+      <w:r>
+        <w:rPr>
+          <w:rFonts w:ascii="Times New Roman" w:hAnsi="Times New Roman" w:cs="Times New Roman"/>
+          <w:sz w:val="24"/>
+          <w:szCs w:val="24"/>
+          <w:lang w:val="en-US"/>
+        </w:rPr>
+        <w:br w:type="page"/>
+      </w:r>
+    </w:p>
+    <w:p>
+      <w:pPr>
+        <w:jc w:val="both"/>
+        <w:rPr>
+          <w:rFonts w:ascii="Times New Roman" w:hAnsi="Times New Roman" w:cs="Times New Roman"/>
+          <w:b/>
+          <w:bCs/>
+          <w:sz w:val="28"/>
+          <w:szCs w:val="28"/>
+          <w:lang w:val="en-US"/>
+        </w:rPr>
+      </w:pPr>
+      <w:r>
+        <w:rPr>
+          <w:rFonts w:ascii="Times New Roman" w:hAnsi="Times New Roman" w:cs="Times New Roman"/>
+          <w:b/>
+          <w:bCs/>
+          <w:sz w:val="28"/>
+          <w:szCs w:val="28"/>
+          <w:lang w:val="en-US"/>
+        </w:rPr>
+        <w:lastRenderedPageBreak/>
+        <w:t>Architecture</w:t>
+      </w:r>
+    </w:p>
+    <w:p>
+      <w:pPr>
+        <w:rPr>
+          <w:lang w:val="en-US"/>
+        </w:rPr>
+      </w:pPr>
+      <w:r>
+        <w:rPr>
+          <w:noProof/>
+          <w:lang w:val="en-US"/>
+        </w:rPr>
+        <w:drawing>
+          <wp:inline distT="0" distB="0" distL="0" distR="0" wp14:anchorId="1C492746" wp14:editId="0879FDDC">
+            <wp:extent cx="6188710" cy="4943475"/>
+            <wp:effectExtent l="0" t="0" r="0" b="0"/>
+            <wp:docPr id="949808277" name="Picture 1" descr="A screenshot of a computer&#10;&#10;Description automatically generated"/>
+            <wp:cNvGraphicFramePr>
+              <a:graphicFrameLocks xmlns:a="http://schemas.openxmlformats.org/drawingml/2006/main" noChangeAspect="1"/>
+            </wp:cNvGraphicFramePr>
+            <a:graphic xmlns:a="http://schemas.openxmlformats.org/drawingml/2006/main">
+              <a:graphicData uri="http://schemas.openxmlformats.org/drawingml/2006/picture">
+                <pic:pic xmlns:pic="http://schemas.openxmlformats.org/drawingml/2006/picture">
+                  <pic:nvPicPr>
+                    <pic:cNvPr id="949808277" name="Picture 1" descr="A screenshot of a computer&#10;&#10;Description automatically generated"/>
+                    <pic:cNvPicPr/>
+                  </pic:nvPicPr>
+                  <pic:blipFill>
+                    <a:blip r:embed="rId5">
+                      <a:extLst>
+                        <a:ext uri="{28A0092B-C50C-407E-A947-70E740481C1C}">
+                          <a14:useLocalDpi xmlns:a14="http://schemas.microsoft.com/office/drawing/2010/main" val="0"/>
+                        </a:ext>
+                      </a:extLst>
+                    </a:blip>
+                    <a:stretch>
+                      <a:fillRect/>
+                    </a:stretch>
+                  </pic:blipFill>
+                  <pic:spPr>
+                    <a:xfrm>
+                      <a:off x="0" y="0"/>
+                      <a:ext cx="6188710" cy="4943475"/>
+                    </a:xfrm>
+                    <a:prstGeom prst="rect">
+                      <a:avLst/>
+                    </a:prstGeom>
+                  </pic:spPr>
+                </pic:pic>
+              </a:graphicData>
+            </a:graphic>
+          </wp:inline>
+        </w:drawing>
       </w:r>
     </w:p>
     <w:p>
@@ -960,46 +1050,6 @@
     </w:sectPr>
   </w:body>
 </w:document>
-</file>
-
-<file path=word/comments.xml><?xml version="1.0" encoding="utf-8"?>
-<w:comments xmlns:wpc="http://schemas.microsoft.com/office/word/2010/wordprocessingCanvas" xmlns:cx="http://schemas.microsoft.com/office/drawing/2014/chartex" xmlns:cx1="http://schemas.microsoft.com/office/drawing/2015/9/8/chartex" xmlns:cx2="http://schemas.microsoft.com/office/drawing/2015/10/21/chartex" xmlns:cx3="http://schemas.microsoft.com/office/drawing/2016/5/9/chartex" xmlns:cx4="http://schemas.microsoft.com/office/drawing/2016/5/10/chartex" xmlns:cx5="http://schemas.microsoft.com/office/drawing/2016/5/11/chartex" xmlns:cx6="http://schemas.microsoft.com/office/drawing/2016/5/12/chartex" xmlns:cx7="http://schemas.microsoft.com/office/drawing/2016/5/13/chartex" xmlns:cx8="http://schemas.microsoft.com/office/drawing/2016/5/14/chartex" xmlns:mc="http://schemas.openxmlformats.org/markup-compatibility/2006" xmlns:aink="http://schemas.microsoft.com/office/drawing/2016/ink" xmlns:am3d="http://schemas.microsoft.com/office/drawing/2017/model3d" xmlns:o="urn:schemas-microsoft-com:office:office" xmlns:oel="http://schemas.microsoft.com/office/2019/extlst" xmlns:r="http://schemas.openxmlformats.org/officeDocument/2006/relationships" xmlns:m="http://schemas.openxmlformats.org/officeDocument/2006/math" xmlns:v="urn:schemas-microsoft-com:vml" xmlns:wp14="http://schemas.microsoft.com/office/word/2010/wordprocessingDrawing" xmlns:wp="http://schemas.openxmlformats.org/drawingml/2006/wordprocessingDrawing" xmlns:w10="urn:schemas-microsoft-com:office:word" xmlns:w="http://schemas.openxmlformats.org/wordprocessingml/2006/main" xmlns:w14="http://schemas.microsoft.com/office/word/2010/wordml" xmlns:w15="http://schemas.microsoft.com/office/word/2012/wordml" xmlns:w16cex="http://schemas.microsoft.com/office/word/2018/wordml/cex" xmlns:w16cid="http://schemas.microsoft.com/office/word/2016/wordml/cid" xmlns:w16="http://schemas.microsoft.com/office/word/2018/wordml" xmlns:w16sdtdh="http://schemas.microsoft.com/office/word/2020/wordml/sdtdatahash" xmlns:w16se="http://schemas.microsoft.com/office/word/2015/wordml/symex" xmlns:wpg="http://schemas.microsoft.com/office/word/2010/wordprocessingGroup" xmlns:wpi="http://schemas.microsoft.com/office/word/2010/wordprocessingInk" xmlns:wne="http://schemas.microsoft.com/office/word/2006/wordml" xmlns:wps="http://schemas.microsoft.com/office/word/2010/wordprocessingShape" mc:Ignorable="w14 w15 w16se w16cid w16 w16cex w16sdtdh wp14">
-  <w:comment w:id="0" w:author="Til Dietrich" w:date="2024-03-19T09:42:00Z" w:initials="TD">
-    <w:p>
-      <w:r>
-        <w:rPr>
-          <w:rStyle w:val="CommentReference"/>
-        </w:rPr>
-        <w:annotationRef/>
-      </w:r>
-      <w:r>
-        <w:rPr>
-          <w:sz w:val="20"/>
-          <w:szCs w:val="20"/>
-        </w:rPr>
-        <w:t>We could also add “cheapest route” here if we feel fancy</w:t>
-      </w:r>
-    </w:p>
-  </w:comment>
-</w:comments>
-</file>
-
-<file path=word/commentsExtended.xml><?xml version="1.0" encoding="utf-8"?>
-<w15:commentsEx xmlns:wpc="http://schemas.microsoft.com/office/word/2010/wordprocessingCanvas" xmlns:cx="http://schemas.microsoft.com/office/drawing/2014/chartex" xmlns:cx1="http://schemas.microsoft.com/office/drawing/2015/9/8/chartex" xmlns:cx2="http://schemas.microsoft.com/office/drawing/2015/10/21/chartex" xmlns:cx3="http://schemas.microsoft.com/office/drawing/2016/5/9/chartex" xmlns:cx4="http://schemas.microsoft.com/office/drawing/2016/5/10/chartex" xmlns:cx5="http://schemas.microsoft.com/office/drawing/2016/5/11/chartex" xmlns:cx6="http://schemas.microsoft.com/office/drawing/2016/5/12/chartex" xmlns:cx7="http://schemas.microsoft.com/office/drawing/2016/5/13/chartex" xmlns:cx8="http://schemas.microsoft.com/office/drawing/2016/5/14/chartex" xmlns:mc="http://schemas.openxmlformats.org/markup-compatibility/2006" xmlns:aink="http://schemas.microsoft.com/office/drawing/2016/ink" xmlns:am3d="http://schemas.microsoft.com/office/drawing/2017/model3d" xmlns:o="urn:schemas-microsoft-com:office:office" xmlns:oel="http://schemas.microsoft.com/office/2019/extlst" xmlns:r="http://schemas.openxmlformats.org/officeDocument/2006/relationships" xmlns:m="http://schemas.openxmlformats.org/officeDocument/2006/math" xmlns:v="urn:schemas-microsoft-com:vml" xmlns:wp14="http://schemas.microsoft.com/office/word/2010/wordprocessingDrawing" xmlns:wp="http://schemas.openxmlformats.org/drawingml/2006/wordprocessingDrawing" xmlns:w10="urn:schemas-microsoft-com:office:word" xmlns:w="http://schemas.openxmlformats.org/wordprocessingml/2006/main" xmlns:w14="http://schemas.microsoft.com/office/word/2010/wordml" xmlns:w15="http://schemas.microsoft.com/office/word/2012/wordml" xmlns:w16cex="http://schemas.microsoft.com/office/word/2018/wordml/cex" xmlns:w16cid="http://schemas.microsoft.com/office/word/2016/wordml/cid" xmlns:w16="http://schemas.microsoft.com/office/word/2018/wordml" xmlns:w16sdtdh="http://schemas.microsoft.com/office/word/2020/wordml/sdtdatahash" xmlns:w16se="http://schemas.microsoft.com/office/word/2015/wordml/symex" xmlns:wpg="http://schemas.microsoft.com/office/word/2010/wordprocessingGroup" xmlns:wpi="http://schemas.microsoft.com/office/word/2010/wordprocessingInk" xmlns:wne="http://schemas.microsoft.com/office/word/2006/wordml" xmlns:wps="http://schemas.microsoft.com/office/word/2010/wordprocessingShape" mc:Ignorable="w14 w15 w16se w16cid w16 w16cex w16sdtdh wp14">
-  <w15:commentEx w15:paraId="0C760D1C" w15:done="0"/>
-</w15:commentsEx>
-</file>
-
-<file path=word/commentsExtensible.xml><?xml version="1.0" encoding="utf-8"?>
-<w16cex:commentsExtensible xmlns:wpc="http://schemas.microsoft.com/office/word/2010/wordprocessingCanvas" xmlns:cx="http://schemas.microsoft.com/office/drawing/2014/chartex" xmlns:cx1="http://schemas.microsoft.com/office/drawing/2015/9/8/chartex" xmlns:cx2="http://schemas.microsoft.com/office/drawing/2015/10/21/chartex" xmlns:cx3="http://schemas.microsoft.com/office/drawing/2016/5/9/chartex" xmlns:cx4="http://schemas.microsoft.com/office/drawing/2016/5/10/chartex" xmlns:cx5="http://schemas.microsoft.com/office/drawing/2016/5/11/chartex" xmlns:cx6="http://schemas.microsoft.com/office/drawing/2016/5/12/chartex" xmlns:cx7="http://schemas.microsoft.com/office/drawing/2016/5/13/chartex" xmlns:cx8="http://schemas.microsoft.com/office/drawing/2016/5/14/chartex" xmlns:mc="http://schemas.openxmlformats.org/markup-compatibility/2006" xmlns:aink="http://schemas.microsoft.com/office/drawing/2016/ink" xmlns:am3d="http://schemas.microsoft.com/office/drawing/2017/model3d" xmlns:o="urn:schemas-microsoft-com:office:office" xmlns:oel="http://schemas.microsoft.com/office/2019/extlst" xmlns:r="http://schemas.openxmlformats.org/officeDocument/2006/relationships" xmlns:m="http://schemas.openxmlformats.org/officeDocument/2006/math" xmlns:v="urn:schemas-microsoft-com:vml" xmlns:wp14="http://schemas.microsoft.com/office/word/2010/wordprocessingDrawing" xmlns:wp="http://schemas.openxmlformats.org/drawingml/2006/wordprocessingDrawing" xmlns:w10="urn:schemas-microsoft-com:office:word" xmlns:w="http://schemas.openxmlformats.org/wordprocessingml/2006/main" xmlns:w14="http://schemas.microsoft.com/office/word/2010/wordml" xmlns:w15="http://schemas.microsoft.com/office/word/2012/wordml" xmlns:w16cex="http://schemas.microsoft.com/office/word/2018/wordml/cex" xmlns:w16cid="http://schemas.microsoft.com/office/word/2016/wordml/cid" xmlns:w16="http://schemas.microsoft.com/office/word/2018/wordml" xmlns:w16sdtdh="http://schemas.microsoft.com/office/word/2020/wordml/sdtdatahash" xmlns:w16se="http://schemas.microsoft.com/office/word/2015/wordml/symex" xmlns:wpg="http://schemas.microsoft.com/office/word/2010/wordprocessingGroup" xmlns:wpi="http://schemas.microsoft.com/office/word/2010/wordprocessingInk" xmlns:wne="http://schemas.microsoft.com/office/word/2006/wordml" xmlns:wps="http://schemas.microsoft.com/office/word/2010/wordprocessingShape" mc:Ignorable="w14 w15 w16se w16cid w16 w16cex w16sdtdh wp14">
-  <w16cex:commentExtensible w16cex:durableId="03A58355" w16cex:dateUtc="2024-03-19T09:42:00Z"/>
-</w16cex:commentsExtensible>
-</file>
-
-<file path=word/commentsIds.xml><?xml version="1.0" encoding="utf-8"?>
-<w16cid:commentsIds xmlns:wpc="http://schemas.microsoft.com/office/word/2010/wordprocessingCanvas" xmlns:cx="http://schemas.microsoft.com/office/drawing/2014/chartex" xmlns:cx1="http://schemas.microsoft.com/office/drawing/2015/9/8/chartex" xmlns:cx2="http://schemas.microsoft.com/office/drawing/2015/10/21/chartex" xmlns:cx3="http://schemas.microsoft.com/office/drawing/2016/5/9/chartex" xmlns:cx4="http://schemas.microsoft.com/office/drawing/2016/5/10/chartex" xmlns:cx5="http://schemas.microsoft.com/office/drawing/2016/5/11/chartex" xmlns:cx6="http://schemas.microsoft.com/office/drawing/2016/5/12/chartex" xmlns:cx7="http://schemas.microsoft.com/office/drawing/2016/5/13/chartex" xmlns:cx8="http://schemas.microsoft.com/office/drawing/2016/5/14/chartex" xmlns:mc="http://schemas.openxmlformats.org/markup-compatibility/2006" xmlns:aink="http://schemas.microsoft.com/office/drawing/2016/ink" xmlns:am3d="http://schemas.microsoft.com/office/drawing/2017/model3d" xmlns:o="urn:schemas-microsoft-com:office:office" xmlns:oel="http://schemas.microsoft.com/office/2019/extlst" xmlns:r="http://schemas.openxmlformats.org/officeDocument/2006/relationships" xmlns:m="http://schemas.openxmlformats.org/officeDocument/2006/math" xmlns:v="urn:schemas-microsoft-com:vml" xmlns:wp14="http://schemas.microsoft.com/office/word/2010/wordprocessingDrawing" xmlns:wp="http://schemas.openxmlformats.org/drawingml/2006/wordprocessingDrawing" xmlns:w10="urn:schemas-microsoft-com:office:word" xmlns:w="http://schemas.openxmlformats.org/wordprocessingml/2006/main" xmlns:w14="http://schemas.microsoft.com/office/word/2010/wordml" xmlns:w15="http://schemas.microsoft.com/office/word/2012/wordml" xmlns:w16cex="http://schemas.microsoft.com/office/word/2018/wordml/cex" xmlns:w16cid="http://schemas.microsoft.com/office/word/2016/wordml/cid" xmlns:w16="http://schemas.microsoft.com/office/word/2018/wordml" xmlns:w16sdtdh="http://schemas.microsoft.com/office/word/2020/wordml/sdtdatahash" xmlns:w16se="http://schemas.microsoft.com/office/word/2015/wordml/symex" xmlns:wpg="http://schemas.microsoft.com/office/word/2010/wordprocessingGroup" xmlns:wpi="http://schemas.microsoft.com/office/word/2010/wordprocessingInk" xmlns:wne="http://schemas.microsoft.com/office/word/2006/wordml" xmlns:wps="http://schemas.microsoft.com/office/word/2010/wordprocessingShape" mc:Ignorable="w14 w15 w16se w16cid w16 w16cex w16sdtdh wp14">
-  <w16cid:commentId w16cid:paraId="0C760D1C" w16cid:durableId="03A58355"/>
-</w16cid:commentsIds>
 </file>
 
 <file path=word/numbering.xml><?xml version="1.0" encoding="utf-8"?>
@@ -1465,14 +1515,6 @@
     <w:abstractNumId w:val="1"/>
   </w:num>
 </w:numbering>
-</file>
-
-<file path=word/people.xml><?xml version="1.0" encoding="utf-8"?>
-<w15:people xmlns:wpc="http://schemas.microsoft.com/office/word/2010/wordprocessingCanvas" xmlns:cx="http://schemas.microsoft.com/office/drawing/2014/chartex" xmlns:cx1="http://schemas.microsoft.com/office/drawing/2015/9/8/chartex" xmlns:cx2="http://schemas.microsoft.com/office/drawing/2015/10/21/chartex" xmlns:cx3="http://schemas.microsoft.com/office/drawing/2016/5/9/chartex" xmlns:cx4="http://schemas.microsoft.com/office/drawing/2016/5/10/chartex" xmlns:cx5="http://schemas.microsoft.com/office/drawing/2016/5/11/chartex" xmlns:cx6="http://schemas.microsoft.com/office/drawing/2016/5/12/chartex" xmlns:cx7="http://schemas.microsoft.com/office/drawing/2016/5/13/chartex" xmlns:cx8="http://schemas.microsoft.com/office/drawing/2016/5/14/chartex" xmlns:mc="http://schemas.openxmlformats.org/markup-compatibility/2006" xmlns:aink="http://schemas.microsoft.com/office/drawing/2016/ink" xmlns:am3d="http://schemas.microsoft.com/office/drawing/2017/model3d" xmlns:o="urn:schemas-microsoft-com:office:office" xmlns:oel="http://schemas.microsoft.com/office/2019/extlst" xmlns:r="http://schemas.openxmlformats.org/officeDocument/2006/relationships" xmlns:m="http://schemas.openxmlformats.org/officeDocument/2006/math" xmlns:v="urn:schemas-microsoft-com:vml" xmlns:wp14="http://schemas.microsoft.com/office/word/2010/wordprocessingDrawing" xmlns:wp="http://schemas.openxmlformats.org/drawingml/2006/wordprocessingDrawing" xmlns:w10="urn:schemas-microsoft-com:office:word" xmlns:w="http://schemas.openxmlformats.org/wordprocessingml/2006/main" xmlns:w14="http://schemas.microsoft.com/office/word/2010/wordml" xmlns:w15="http://schemas.microsoft.com/office/word/2012/wordml" xmlns:w16cex="http://schemas.microsoft.com/office/word/2018/wordml/cex" xmlns:w16cid="http://schemas.microsoft.com/office/word/2016/wordml/cid" xmlns:w16="http://schemas.microsoft.com/office/word/2018/wordml" xmlns:w16sdtdh="http://schemas.microsoft.com/office/word/2020/wordml/sdtdatahash" xmlns:w16se="http://schemas.microsoft.com/office/word/2015/wordml/symex" xmlns:wpg="http://schemas.microsoft.com/office/word/2010/wordprocessingGroup" xmlns:wpi="http://schemas.microsoft.com/office/word/2010/wordprocessingInk" xmlns:wne="http://schemas.microsoft.com/office/word/2006/wordml" xmlns:wps="http://schemas.microsoft.com/office/word/2010/wordprocessingShape" mc:Ignorable="w14 w15 w16se w16cid w16 w16cex w16sdtdh wp14">
-  <w15:person w15:author="Til Dietrich">
-    <w15:presenceInfo w15:providerId="AD" w15:userId="S::41532@novasbe.pt::1c547319-4864-4586-8fb6-9fd7f06b491e"/>
-  </w15:person>
-</w15:people>
 </file>
 
 <file path=word/styles.xml><?xml version="1.0" encoding="utf-8"?>

</xml_diff>